<commit_message>
update missions and Expr package
</commit_message>
<xml_diff>
--- a/WindowsFormsApp1/Expr/Resources/VoiceOnly_#0_3.docx
+++ b/WindowsFormsApp1/Expr/Resources/VoiceOnly_#0_3.docx
@@ -592,8 +592,18 @@
           <w:color w:val="333333"/>
           <w:sz w:val="28"/>
           <w:szCs w:val="28"/>
-        </w:rPr>
-        <w:t>boy</w:t>
+          <w:lang w:val="en-US"/>
+        </w:rPr>
+        <w:t>B</w:t>
+      </w:r>
+      <w:r>
+        <w:rPr>
+          <w:rFonts w:asciiTheme="minorBidi" w:hAnsiTheme="minorBidi" w:cstheme="minorBidi"/>
+          <w:color w:val="333333"/>
+          <w:sz w:val="28"/>
+          <w:szCs w:val="28"/>
+        </w:rPr>
+        <w:t>oy</w:t>
       </w:r>
       <w:r>
         <w:rPr>
@@ -657,18 +667,6 @@
           <w:lang w:val="en-US"/>
         </w:rPr>
       </w:pPr>
-    </w:p>
-    <w:p>
-      <w:pPr>
-        <w:pStyle w:val="NormalWeb"/>
-        <w:spacing w:before="0" w:beforeAutospacing="0" w:after="225" w:afterAutospacing="0" w:line="360" w:lineRule="auto"/>
-        <w:rPr>
-          <w:rFonts w:asciiTheme="minorBidi" w:hAnsiTheme="minorBidi" w:cstheme="minorBidi"/>
-          <w:color w:val="333333"/>
-          <w:sz w:val="28"/>
-          <w:szCs w:val="28"/>
-        </w:rPr>
-      </w:pPr>
       <w:r>
         <w:rPr>
           <w:rFonts w:asciiTheme="minorBidi" w:hAnsiTheme="minorBidi" w:cstheme="minorBidi"/>
@@ -680,13 +678,13 @@
         <mc:AlternateContent>
           <mc:Choice Requires="wps">
             <w:drawing>
-              <wp:anchor distT="0" distB="0" distL="114300" distR="114300" simplePos="0" relativeHeight="251673600" behindDoc="1" locked="0" layoutInCell="1" allowOverlap="1" wp14:anchorId="4E66F02B" wp14:editId="7F7A81BC">
+              <wp:anchor distT="0" distB="0" distL="114300" distR="114300" simplePos="0" relativeHeight="251673600" behindDoc="1" locked="0" layoutInCell="1" allowOverlap="1" wp14:anchorId="4E66F02B" wp14:editId="1B46A008">
                 <wp:simplePos x="0" y="0"/>
                 <wp:positionH relativeFrom="column">
                   <wp:posOffset>5956935</wp:posOffset>
                 </wp:positionH>
                 <wp:positionV relativeFrom="paragraph">
-                  <wp:posOffset>329077</wp:posOffset>
+                  <wp:posOffset>496570</wp:posOffset>
                 </wp:positionV>
                 <wp:extent cx="179705" cy="207645"/>
                 <wp:effectExtent l="0" t="0" r="0" b="1905"/>
@@ -740,7 +738,11 @@
           </mc:Choice>
           <mc:Fallback>
             <w:pict>
-              <v:shape w14:anchorId="4E66F02B" id="Text Box 5" o:spid="_x0000_s1030" type="#_x0000_t202" style="position:absolute;margin-left:469.05pt;margin-top:25.9pt;width:14.15pt;height:16.35pt;z-index:-251642880;visibility:visible;mso-wrap-style:square;mso-width-percent:0;mso-height-percent:0;mso-wrap-distance-left:9pt;mso-wrap-distance-top:0;mso-wrap-distance-right:9pt;mso-wrap-distance-bottom:0;mso-position-horizontal:absolute;mso-position-horizontal-relative:text;mso-position-vertical:absolute;mso-position-vertical-relative:text;mso-width-percent:0;mso-height-percent:0;mso-width-relative:margin;mso-height-relative:margin;v-text-anchor:top" o:gfxdata="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" fillcolor="#f7caac [1301]" stroked="f" strokeweight=".5pt">
+              <v:shapetype w14:anchorId="4E66F02B" id="_x0000_t202" coordsize="21600,21600" o:spt="202" path="m,l,21600r21600,l21600,xe">
+                <v:stroke joinstyle="miter"/>
+                <v:path gradientshapeok="t" o:connecttype="rect"/>
+              </v:shapetype>
+              <v:shape id="Text Box 5" o:spid="_x0000_s1030" type="#_x0000_t202" style="position:absolute;margin-left:469.05pt;margin-top:39.1pt;width:14.15pt;height:16.35pt;z-index:-251642880;visibility:visible;mso-wrap-style:square;mso-width-percent:0;mso-height-percent:0;mso-wrap-distance-left:9pt;mso-wrap-distance-top:0;mso-wrap-distance-right:9pt;mso-wrap-distance-bottom:0;mso-position-horizontal:absolute;mso-position-horizontal-relative:text;mso-position-vertical:absolute;mso-position-vertical-relative:text;mso-width-percent:0;mso-height-percent:0;mso-width-relative:margin;mso-height-relative:margin;v-text-anchor:top" o:gfxdata="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" fillcolor="#f7caac [1301]" stroked="f" strokeweight=".5pt">
                 <v:textbox>
                   <w:txbxContent>
                     <w:p/>
@@ -751,6 +753,18 @@
           </mc:Fallback>
         </mc:AlternateContent>
       </w:r>
+    </w:p>
+    <w:p>
+      <w:pPr>
+        <w:pStyle w:val="NormalWeb"/>
+        <w:spacing w:before="0" w:beforeAutospacing="0" w:after="225" w:afterAutospacing="0" w:line="360" w:lineRule="auto"/>
+        <w:rPr>
+          <w:rFonts w:asciiTheme="minorBidi" w:hAnsiTheme="minorBidi" w:cstheme="minorBidi"/>
+          <w:color w:val="333333"/>
+          <w:sz w:val="28"/>
+          <w:szCs w:val="28"/>
+        </w:rPr>
+      </w:pPr>
       <w:r>
         <w:rPr>
           <w:rFonts w:asciiTheme="minorBidi" w:hAnsiTheme="minorBidi" w:cstheme="minorBidi"/>
@@ -1215,16 +1229,56 @@
           <w:sz w:val="28"/>
           <w:szCs w:val="28"/>
         </w:rPr>
-        <w:t>and indeed the river was quite full of Reed. Then, when the autumn came they all flew away.</w:t>
-      </w:r>
-      <w:r>
-        <w:rPr>
-          <w:rFonts w:asciiTheme="minorBidi" w:hAnsiTheme="minorBidi" w:cstheme="minorBidi"/>
-          <w:color w:val="333333"/>
-          <w:sz w:val="28"/>
-          <w:szCs w:val="28"/>
-        </w:rPr>
-        <w:t xml:space="preserve"> After they had gone he felt lonely, and began to tire of his lady</w:t>
+        <w:t xml:space="preserve">and indeed the river was quite full of Reed. Then, when the autumn </w:t>
+      </w:r>
+      <w:proofErr w:type="gramStart"/>
+      <w:r>
+        <w:rPr>
+          <w:rFonts w:asciiTheme="minorBidi" w:hAnsiTheme="minorBidi" w:cstheme="minorBidi"/>
+          <w:color w:val="333333"/>
+          <w:sz w:val="28"/>
+          <w:szCs w:val="28"/>
+        </w:rPr>
+        <w:t>came</w:t>
+      </w:r>
+      <w:proofErr w:type="gramEnd"/>
+      <w:r>
+        <w:rPr>
+          <w:rFonts w:asciiTheme="minorBidi" w:hAnsiTheme="minorBidi" w:cstheme="minorBidi"/>
+          <w:color w:val="333333"/>
+          <w:sz w:val="28"/>
+          <w:szCs w:val="28"/>
+        </w:rPr>
+        <w:t xml:space="preserve"> they all flew away.</w:t>
+      </w:r>
+      <w:r>
+        <w:rPr>
+          <w:rFonts w:asciiTheme="minorBidi" w:hAnsiTheme="minorBidi" w:cstheme="minorBidi"/>
+          <w:color w:val="333333"/>
+          <w:sz w:val="28"/>
+          <w:szCs w:val="28"/>
+        </w:rPr>
+        <w:t xml:space="preserve"> After they had </w:t>
+      </w:r>
+      <w:proofErr w:type="gramStart"/>
+      <w:r>
+        <w:rPr>
+          <w:rFonts w:asciiTheme="minorBidi" w:hAnsiTheme="minorBidi" w:cstheme="minorBidi"/>
+          <w:color w:val="333333"/>
+          <w:sz w:val="28"/>
+          <w:szCs w:val="28"/>
+        </w:rPr>
+        <w:t>gone</w:t>
+      </w:r>
+      <w:proofErr w:type="gramEnd"/>
+      <w:r>
+        <w:rPr>
+          <w:rFonts w:asciiTheme="minorBidi" w:hAnsiTheme="minorBidi" w:cstheme="minorBidi"/>
+          <w:color w:val="333333"/>
+          <w:sz w:val="28"/>
+          <w:szCs w:val="28"/>
+        </w:rPr>
+        <w:t xml:space="preserve"> he felt lonely, and began to tire of his lady</w:t>
       </w:r>
       <w:r>
         <w:rPr>
@@ -1673,7 +1727,7 @@
                                     </pic:cNvPicPr>
                                   </pic:nvPicPr>
                                   <pic:blipFill>
-                                    <a:blip r:embed="rId4">
+                                    <a:blip r:embed="rId5">
                                       <a:extLst>
                                         <a:ext uri="{28A0092B-C50C-407E-A947-70E740481C1C}">
                                           <a14:useLocalDpi xmlns:a14="http://schemas.microsoft.com/office/drawing/2010/main" val="0"/>
@@ -2077,7 +2131,7 @@
                                     </pic:cNvPicPr>
                                   </pic:nvPicPr>
                                   <pic:blipFill>
-                                    <a:blip r:embed="rId5">
+                                    <a:blip r:embed="rId6">
                                       <a:extLst>
                                         <a:ext uri="{28A0092B-C50C-407E-A947-70E740481C1C}">
                                           <a14:useLocalDpi xmlns:a14="http://schemas.microsoft.com/office/drawing/2010/main" val="0"/>

</xml_diff>